<commit_message>
static + kế thừa
hàm static là gì?
tính kế thừa trong oop
qua hệ cha con
các access absemly : public , privated , protected
ví dụ + doc
</commit_message>
<xml_diff>
--- a/Lavarel.docx
+++ b/Lavarel.docx
@@ -52,6 +52,54 @@
                     <a:xfrm>
                       <a:off x="0" y="0"/>
                       <a:ext cx="5943600" cy="3273425"/>
+                    </a:xfrm>
+                    <a:prstGeom prst="rect">
+                      <a:avLst/>
+                    </a:prstGeom>
+                  </pic:spPr>
+                </pic:pic>
+              </a:graphicData>
+            </a:graphic>
+          </wp:inline>
+        </w:drawing>
+      </w:r>
+    </w:p>
+    <w:p>
+      <w:pPr>
+        <w:jc w:val="center"/>
+        <w:rPr>
+          <w:sz w:val="36"/>
+        </w:rPr>
+      </w:pPr>
+      <w:r>
+        <w:rPr>
+          <w:sz w:val="36"/>
+        </w:rPr>
+        <w:drawing>
+          <wp:inline distT="0" distB="0" distL="0" distR="0" wp14:anchorId="32C89D84" wp14:editId="53F69636">
+            <wp:extent cx="5943600" cy="3343275"/>
+            <wp:effectExtent l="0" t="0" r="0" b="9525"/>
+            <wp:docPr id="2" name="Picture 2"/>
+            <wp:cNvGraphicFramePr>
+              <a:graphicFrameLocks xmlns:a="http://schemas.openxmlformats.org/drawingml/2006/main" noChangeAspect="1"/>
+            </wp:cNvGraphicFramePr>
+            <a:graphic xmlns:a="http://schemas.openxmlformats.org/drawingml/2006/main">
+              <a:graphicData uri="http://schemas.openxmlformats.org/drawingml/2006/picture">
+                <pic:pic xmlns:pic="http://schemas.openxmlformats.org/drawingml/2006/picture">
+                  <pic:nvPicPr>
+                    <pic:cNvPr id="1" name=""/>
+                    <pic:cNvPicPr/>
+                  </pic:nvPicPr>
+                  <pic:blipFill>
+                    <a:blip r:embed="rId5"/>
+                    <a:stretch>
+                      <a:fillRect/>
+                    </a:stretch>
+                  </pic:blipFill>
+                  <pic:spPr>
+                    <a:xfrm>
+                      <a:off x="0" y="0"/>
+                      <a:ext cx="5943600" cy="3343275"/>
                     </a:xfrm>
                     <a:prstGeom prst="rect">
                       <a:avLst/>

</xml_diff>

<commit_message>
oop set get , ex
</commit_message>
<xml_diff>
--- a/Lavarel.docx
+++ b/Lavarel.docx
@@ -25,7 +25,9 @@
       </w:pPr>
       <w:r>
         <w:rPr>
-          <w:sz w:val="36"/>
+          <w:noProof/>
+          <w:sz w:val="36"/>
+          <w:lang w:val="en-GB" w:eastAsia="en-GB"/>
         </w:rPr>
         <w:drawing>
           <wp:inline distT="0" distB="0" distL="0" distR="0" wp14:anchorId="3CBFBD78" wp14:editId="39F1C0CD">
@@ -73,7 +75,9 @@
       </w:pPr>
       <w:r>
         <w:rPr>
-          <w:sz w:val="36"/>
+          <w:noProof/>
+          <w:sz w:val="36"/>
+          <w:lang w:val="en-GB" w:eastAsia="en-GB"/>
         </w:rPr>
         <w:drawing>
           <wp:inline distT="0" distB="0" distL="0" distR="0" wp14:anchorId="32C89D84" wp14:editId="53F69636">
@@ -92,6 +96,113 @@
                   </pic:nvPicPr>
                   <pic:blipFill>
                     <a:blip r:embed="rId5"/>
+                    <a:stretch>
+                      <a:fillRect/>
+                    </a:stretch>
+                  </pic:blipFill>
+                  <pic:spPr>
+                    <a:xfrm>
+                      <a:off x="0" y="0"/>
+                      <a:ext cx="5943600" cy="3343275"/>
+                    </a:xfrm>
+                    <a:prstGeom prst="rect">
+                      <a:avLst/>
+                    </a:prstGeom>
+                  </pic:spPr>
+                </pic:pic>
+              </a:graphicData>
+            </a:graphic>
+          </wp:inline>
+        </w:drawing>
+      </w:r>
+    </w:p>
+    <w:p>
+      <w:pPr>
+        <w:jc w:val="center"/>
+        <w:rPr>
+          <w:sz w:val="36"/>
+        </w:rPr>
+      </w:pPr>
+    </w:p>
+    <w:p>
+      <w:pPr>
+        <w:jc w:val="center"/>
+        <w:rPr>
+          <w:sz w:val="36"/>
+        </w:rPr>
+      </w:pPr>
+    </w:p>
+    <w:p>
+      <w:pPr>
+        <w:jc w:val="center"/>
+        <w:rPr>
+          <w:sz w:val="36"/>
+          <w:lang w:val="vi-VN"/>
+        </w:rPr>
+      </w:pPr>
+      <w:r>
+        <w:rPr>
+          <w:sz w:val="36"/>
+        </w:rPr>
+        <w:lastRenderedPageBreak/>
+        <w:drawing>
+          <wp:inline distT="0" distB="0" distL="0" distR="0" wp14:anchorId="30914CBE" wp14:editId="4E03F400">
+            <wp:extent cx="5943600" cy="3343275"/>
+            <wp:effectExtent l="0" t="0" r="0" b="9525"/>
+            <wp:docPr id="3" name="Picture 3"/>
+            <wp:cNvGraphicFramePr>
+              <a:graphicFrameLocks xmlns:a="http://schemas.openxmlformats.org/drawingml/2006/main" noChangeAspect="1"/>
+            </wp:cNvGraphicFramePr>
+            <a:graphic xmlns:a="http://schemas.openxmlformats.org/drawingml/2006/main">
+              <a:graphicData uri="http://schemas.openxmlformats.org/drawingml/2006/picture">
+                <pic:pic xmlns:pic="http://schemas.openxmlformats.org/drawingml/2006/picture">
+                  <pic:nvPicPr>
+                    <pic:cNvPr id="1" name=""/>
+                    <pic:cNvPicPr/>
+                  </pic:nvPicPr>
+                  <pic:blipFill>
+                    <a:blip r:embed="rId6"/>
+                    <a:stretch>
+                      <a:fillRect/>
+                    </a:stretch>
+                  </pic:blipFill>
+                  <pic:spPr>
+                    <a:xfrm>
+                      <a:off x="0" y="0"/>
+                      <a:ext cx="5943600" cy="3343275"/>
+                    </a:xfrm>
+                    <a:prstGeom prst="rect">
+                      <a:avLst/>
+                    </a:prstGeom>
+                  </pic:spPr>
+                </pic:pic>
+              </a:graphicData>
+            </a:graphic>
+          </wp:inline>
+        </w:drawing>
+      </w:r>
+      <w:r>
+        <w:rPr>
+          <w:sz w:val="36"/>
+          <w:lang w:val="vi-VN"/>
+        </w:rPr>
+        <w:drawing>
+          <wp:inline distT="0" distB="0" distL="0" distR="0" wp14:anchorId="0F3C24DA" wp14:editId="1238E942">
+            <wp:extent cx="5943600" cy="3343275"/>
+            <wp:effectExtent l="0" t="0" r="0" b="9525"/>
+            <wp:docPr id="4" name="Picture 4"/>
+            <wp:cNvGraphicFramePr>
+              <a:graphicFrameLocks xmlns:a="http://schemas.openxmlformats.org/drawingml/2006/main" noChangeAspect="1"/>
+            </wp:cNvGraphicFramePr>
+            <a:graphic xmlns:a="http://schemas.openxmlformats.org/drawingml/2006/main">
+              <a:graphicData uri="http://schemas.openxmlformats.org/drawingml/2006/picture">
+                <pic:pic xmlns:pic="http://schemas.openxmlformats.org/drawingml/2006/picture">
+                  <pic:nvPicPr>
+                    <pic:cNvPr id="1" name=""/>
+                    <pic:cNvPicPr/>
+                  </pic:nvPicPr>
+                  <pic:blipFill>
+                    <a:blip r:embed="rId7"/>
                     <a:stretch>
                       <a:fillRect/>
                     </a:stretch>

</xml_diff>